<commit_message>
working on climateconnect edu part
</commit_message>
<xml_diff>
--- a/docs/Requirements Specifications and Validation.docx
+++ b/docs/Requirements Specifications and Validation.docx
@@ -139,25 +139,7 @@
           <w:sz w:val="24"/>
           <w:szCs w:val="24"/>
         </w:rPr>
-        <w:t xml:space="preserve">System fetches climate data from APIs (NOAA, NASA, </w:t>
-      </w:r>
-      <w:proofErr w:type="spellStart"/>
-      <w:r>
-        <w:rPr>
-          <w:rFonts w:ascii="Times New Roman" w:eastAsia="Times New Roman" w:hAnsi="Times New Roman" w:cs="Times New Roman"/>
-          <w:sz w:val="24"/>
-          <w:szCs w:val="24"/>
-        </w:rPr>
-        <w:t>OpenWeatherMap</w:t>
-      </w:r>
-      <w:proofErr w:type="spellEnd"/>
-      <w:r>
-        <w:rPr>
-          <w:rFonts w:ascii="Times New Roman" w:eastAsia="Times New Roman" w:hAnsi="Times New Roman" w:cs="Times New Roman"/>
-          <w:sz w:val="24"/>
-          <w:szCs w:val="24"/>
-        </w:rPr>
-        <w:t>).</w:t>
+        <w:t>System fetches climate data from APIs (NOAA, NASA, OpenWeatherMap).</w:t>
       </w:r>
     </w:p>
     <w:p>
@@ -1141,29 +1123,7 @@
           <w:sz w:val="24"/>
           <w:szCs w:val="24"/>
         </w:rPr>
-        <w:t xml:space="preserve">Notifications (ID, </w:t>
-      </w:r>
-      <w:proofErr w:type="spellStart"/>
-      <w:r>
-        <w:rPr>
-          <w:rFonts w:ascii="Times New Roman" w:eastAsia="Times New Roman" w:hAnsi="Times New Roman" w:cs="Times New Roman"/>
-          <w:b/>
-          <w:bCs/>
-          <w:sz w:val="24"/>
-          <w:szCs w:val="24"/>
-        </w:rPr>
-        <w:t>UserID</w:t>
-      </w:r>
-      <w:proofErr w:type="spellEnd"/>
-      <w:r>
-        <w:rPr>
-          <w:rFonts w:ascii="Times New Roman" w:eastAsia="Times New Roman" w:hAnsi="Times New Roman" w:cs="Times New Roman"/>
-          <w:b/>
-          <w:bCs/>
-          <w:sz w:val="24"/>
-          <w:szCs w:val="24"/>
-        </w:rPr>
-        <w:t>, Type, Message, Timestamp)</w:t>
+        <w:t>Notifications (ID, UserID, Type, Message, Timestamp)</w:t>
       </w:r>
     </w:p>
     <w:p>
@@ -2444,7 +2404,31 @@
           <w:sz w:val="24"/>
           <w:szCs w:val="24"/>
         </w:rPr>
-        <w:t>Twitter-like discussion forum for insights and solutions.</w:t>
+        <w:t>S</w:t>
+      </w:r>
+      <w:r>
+        <w:rPr>
+          <w:rFonts w:ascii="Times New Roman" w:eastAsia="Times New Roman" w:hAnsi="Times New Roman" w:cs="Times New Roman"/>
+          <w:sz w:val="24"/>
+          <w:szCs w:val="24"/>
+        </w:rPr>
+        <w:t>ocial networking site</w:t>
+      </w:r>
+      <w:r>
+        <w:rPr>
+          <w:rFonts w:ascii="Times New Roman" w:eastAsia="Times New Roman" w:hAnsi="Times New Roman" w:cs="Times New Roman"/>
+          <w:sz w:val="24"/>
+          <w:szCs w:val="24"/>
+        </w:rPr>
+        <w:t xml:space="preserve"> </w:t>
+      </w:r>
+      <w:r>
+        <w:rPr>
+          <w:rFonts w:ascii="Times New Roman" w:eastAsia="Times New Roman" w:hAnsi="Times New Roman" w:cs="Times New Roman"/>
+          <w:sz w:val="24"/>
+          <w:szCs w:val="24"/>
+        </w:rPr>
+        <w:t>discussion forum for insights and solutions.</w:t>
       </w:r>
     </w:p>
     <w:p>
@@ -3368,21 +3352,7 @@
         <w:rPr>
           <w:lang w:val="en-KE"/>
         </w:rPr>
-        <w:t xml:space="preserve">Does the system fetch climate data from external APIs (NOAA, NASA, </w:t>
-      </w:r>
-      <w:proofErr w:type="spellStart"/>
-      <w:r>
-        <w:rPr>
-          <w:lang w:val="en-KE"/>
-        </w:rPr>
-        <w:t>OpenWeatherMap</w:t>
-      </w:r>
-      <w:proofErr w:type="spellEnd"/>
-      <w:r>
-        <w:rPr>
-          <w:lang w:val="en-KE"/>
-        </w:rPr>
-        <w:t>)?</w:t>
+        <w:t>Does the system fetch climate data from external APIs (NOAA, NASA, OpenWeatherMap)?</w:t>
       </w:r>
     </w:p>
     <w:p>
@@ -3650,7 +3620,7 @@
           <w:lang w:val="en-KE"/>
         </w:rPr>
         <w:pict w14:anchorId="56751780">
-          <v:rect id="_x0000_i1064" style="width:0;height:1.5pt" o:hralign="center" o:hrstd="t" o:hr="t" fillcolor="#a0a0a0" stroked="f"/>
+          <v:rect id="_x0000_i1028" style="width:0;height:1.5pt" o:hralign="center" o:hrstd="t" o:hr="t" fillcolor="#a0a0a0" stroked="f"/>
         </w:pict>
       </w:r>
     </w:p>
@@ -3868,7 +3838,7 @@
           <w:lang w:val="en-KE"/>
         </w:rPr>
         <w:pict w14:anchorId="65136E94">
-          <v:rect id="_x0000_i1065" style="width:0;height:1.5pt" o:hralign="center" o:hrstd="t" o:hr="t" fillcolor="#a0a0a0" stroked="f"/>
+          <v:rect id="_x0000_i1029" style="width:0;height:1.5pt" o:hralign="center" o:hrstd="t" o:hr="t" fillcolor="#a0a0a0" stroked="f"/>
         </w:pict>
       </w:r>
     </w:p>
@@ -3897,23 +3867,13 @@
           <w:lang w:val="en-KE"/>
         </w:rPr>
       </w:pPr>
-      <w:proofErr w:type="spellStart"/>
-      <w:r>
-        <w:rPr>
-          <w:b/>
-          <w:bCs/>
-          <w:lang w:val="en-KE"/>
-        </w:rPr>
-        <w:t>Mockup</w:t>
-      </w:r>
-      <w:proofErr w:type="spellEnd"/>
-      <w:r>
-        <w:rPr>
-          <w:b/>
-          <w:bCs/>
-          <w:lang w:val="en-KE"/>
-        </w:rPr>
-        <w:t xml:space="preserve"> (Horizontal Prototype)</w:t>
+      <w:r>
+        <w:rPr>
+          <w:b/>
+          <w:bCs/>
+          <w:lang w:val="en-KE"/>
+        </w:rPr>
+        <w:t>Mockup (Horizontal Prototype)</w:t>
       </w:r>
       <w:r>
         <w:rPr>
@@ -3959,7 +3919,7 @@
           <w:lang w:val="en-KE"/>
         </w:rPr>
         <w:pict w14:anchorId="3585FEE1">
-          <v:rect id="_x0000_i1066" style="width:0;height:1.5pt" o:hralign="center" o:hrstd="t" o:hr="t" fillcolor="#a0a0a0" stroked="f"/>
+          <v:rect id="_x0000_i1030" style="width:0;height:1.5pt" o:hralign="center" o:hrstd="t" o:hr="t" fillcolor="#a0a0a0" stroked="f"/>
         </w:pict>
       </w:r>
     </w:p>
@@ -4705,7 +4665,7 @@
           <w:lang w:val="en-KE"/>
         </w:rPr>
         <w:pict w14:anchorId="708FD2C7">
-          <v:rect id="_x0000_i1067" style="width:0;height:1.5pt" o:hralign="center" o:hrstd="t" o:hr="t" fillcolor="#a0a0a0" stroked="f"/>
+          <v:rect id="_x0000_i1031" style="width:0;height:1.5pt" o:hralign="center" o:hrstd="t" o:hr="t" fillcolor="#a0a0a0" stroked="f"/>
         </w:pict>
       </w:r>
     </w:p>
@@ -4774,21 +4734,7 @@
         <w:rPr>
           <w:lang w:val="en-KE"/>
         </w:rPr>
-        <w:t xml:space="preserve">Usage: Create interactive </w:t>
-      </w:r>
-      <w:proofErr w:type="spellStart"/>
-      <w:r>
-        <w:rPr>
-          <w:lang w:val="en-KE"/>
-        </w:rPr>
-        <w:t>mockups</w:t>
-      </w:r>
-      <w:proofErr w:type="spellEnd"/>
-      <w:r>
-        <w:rPr>
-          <w:lang w:val="en-KE"/>
-        </w:rPr>
-        <w:t xml:space="preserve"> for the dashboard, chatbot, and discussion forum to validate user flows.</w:t>
+        <w:t>Usage: Create interactive mockups for the dashboard, chatbot, and discussion forum to validate user flows.</w:t>
       </w:r>
     </w:p>
     <w:p>
@@ -4855,7 +4801,7 @@
           <w:lang w:val="en-KE"/>
         </w:rPr>
         <w:pict w14:anchorId="589622B7">
-          <v:rect id="_x0000_i1068" style="width:0;height:1.5pt" o:hralign="center" o:hrstd="t" o:hr="t" fillcolor="#a0a0a0" stroked="f"/>
+          <v:rect id="_x0000_i1032" style="width:0;height:1.5pt" o:hralign="center" o:hrstd="t" o:hr="t" fillcolor="#a0a0a0" stroked="f"/>
         </w:pict>
       </w:r>
     </w:p>
@@ -5057,7 +5003,7 @@
           <w:lang w:val="en-KE"/>
         </w:rPr>
         <w:pict w14:anchorId="12BE9B3A">
-          <v:rect id="_x0000_i1069" style="width:0;height:1.5pt" o:hralign="center" o:hrstd="t" o:hr="t" fillcolor="#a0a0a0" stroked="f"/>
+          <v:rect id="_x0000_i1033" style="width:0;height:1.5pt" o:hralign="center" o:hrstd="t" o:hr="t" fillcolor="#a0a0a0" stroked="f"/>
         </w:pict>
       </w:r>
     </w:p>

</xml_diff>